<commit_message>
done di berita acara dan nilai
</commit_message>
<xml_diff>
--- a/output/David Sanjaya_2206813063/Berita Acara dan Nilai Ujian Skripsi - David Sanjaya.docx
+++ b/output/David Sanjaya_2206813063/Berita Acara dan Nilai Ujian Skripsi - David Sanjaya.docx
@@ -71,6 +71,7 @@
           <w:insideH w:val="none" w:sz="0" w:space="0" w:color="auto"/>
           <w:insideV w:val="none" w:sz="0" w:space="0" w:color="auto"/>
         </w:tblBorders>
+        <w:tblLayout w:type="fixed"/>
         <w:tblLook w:val="04A0" w:firstRow="1" w:lastRow="0" w:firstColumn="1" w:lastColumn="0" w:noHBand="0" w:noVBand="1"/>
       </w:tblPr>
       <w:tblGrid>
@@ -158,7 +159,7 @@
       </w:tr>
       <w:tr>
         <w:trPr>
-          <w:trHeight w:hRule="exact" w:val="340"/>
+          <w:trHeight w:hRule="exact" w:val="284"/>
         </w:trPr>
         <w:tc>
           <w:tcPr>
@@ -243,7 +244,7 @@
       </w:tr>
       <w:tr>
         <w:trPr>
-          <w:trHeight w:hRule="exact" w:val="340"/>
+          <w:trHeight w:hRule="exact" w:val="284"/>
         </w:trPr>
         <w:tc>
           <w:tcPr>
@@ -316,7 +317,7 @@
       </w:tr>
       <w:tr>
         <w:trPr>
-          <w:trHeight w:hRule="exact" w:val="340"/>
+          <w:trHeight w:hRule="exact" w:val="284"/>
         </w:trPr>
         <w:tc>
           <w:tcPr>
@@ -399,7 +400,7 @@
       </w:tr>
       <w:tr>
         <w:trPr>
-          <w:trHeight w:hRule="exact" w:val="340"/>
+          <w:trHeight w:hRule="exact" w:val="284"/>
         </w:trPr>
         <w:tc>
           <w:tcPr>
@@ -481,7 +482,7 @@
               <w:rPr>
                 <w:rFonts w:ascii="Times New Roman" w:eastAsia="Times New Roman" w:hAnsi="Times New Roman" w:cs="Times New Roman"/>
               </w:rPr>
-              <w:t xml:space="preserve">13:00 </w:t>
+              <w:t xml:space="preserve">10:00 </w:t>
             </w:r>
             <w:r>
               <w:rPr>
@@ -495,7 +496,7 @@
       </w:tr>
       <w:tr>
         <w:trPr>
-          <w:trHeight w:hRule="exact" w:val="340"/>
+          <w:trHeight w:hRule="exact" w:val="284"/>
         </w:trPr>
         <w:tc>
           <w:tcPr>
@@ -628,7 +629,7 @@
       </w:tr>
       <w:tr>
         <w:trPr>
-          <w:trHeight w:hRule="exact" w:val="340"/>
+          <w:trHeight w:hRule="exact" w:val="284"/>
         </w:trPr>
         <w:tc>
           <w:tcPr>
@@ -704,6 +705,27 @@
               </w:rPr>
               <w:t>…………………….…………………………..</w:t>
             </w:r>
+          </w:p>
+        </w:tc>
+      </w:tr>
+      <w:tr>
+        <w:trPr>
+          <w:trHeight w:hRule="exact" w:val="272"/>
+        </w:trPr>
+        <w:tc>
+          <w:tcPr>
+            <w:tcW w:w="10168" w:type="dxa"/>
+            <w:gridSpan w:val="3"/>
+            <w:vAlign w:val="center"/>
+          </w:tcPr>
+          <w:p>
+            <w:pPr>
+              <w:spacing w:after="0" w:line="240" w:lineRule="auto"/>
+              <w:ind w:left="33"/>
+              <w:rPr>
+                <w:rFonts w:ascii="Times New Roman" w:eastAsia="Times New Roman" w:hAnsi="Times New Roman" w:cs="Times New Roman"/>
+              </w:rPr>
+            </w:pPr>
           </w:p>
         </w:tc>
       </w:tr>
@@ -714,6 +736,7 @@
         <w:tc>
           <w:tcPr>
             <w:tcW w:w="2830" w:type="dxa"/>
+            <w:vAlign w:val="center"/>
           </w:tcPr>
           <w:p>
             <w:pPr>
@@ -764,6 +787,7 @@
         <w:tc>
           <w:tcPr>
             <w:tcW w:w="284" w:type="dxa"/>
+            <w:vAlign w:val="center"/>
           </w:tcPr>
           <w:p>
             <w:pPr>
@@ -784,6 +808,7 @@
         <w:tc>
           <w:tcPr>
             <w:tcW w:w="7054" w:type="dxa"/>
+            <w:vAlign w:val="center"/>
           </w:tcPr>
           <w:p>
             <w:pPr>
@@ -804,15 +829,17 @@
       </w:tr>
       <w:tr>
         <w:trPr>
-          <w:trHeight w:val="408"/>
+          <w:trHeight w:val="227"/>
         </w:trPr>
         <w:tc>
           <w:tcPr>
             <w:tcW w:w="2830" w:type="dxa"/>
-          </w:tcPr>
-          <w:p>
-            <w:pPr>
-              <w:spacing w:after="0" w:line="240" w:lineRule="auto"/>
+            <w:vAlign w:val="center"/>
+          </w:tcPr>
+          <w:p>
+            <w:pPr>
+              <w:spacing w:after="0" w:line="240" w:lineRule="auto"/>
+              <w:ind w:left="604"/>
               <w:jc w:val="both"/>
               <w:rPr>
                 <w:rFonts w:ascii="Times New Roman" w:eastAsia="Times New Roman" w:hAnsi="Times New Roman" w:cs="Times New Roman"/>
@@ -837,6 +864,7 @@
         <w:tc>
           <w:tcPr>
             <w:tcW w:w="284" w:type="dxa"/>
+            <w:vAlign w:val="center"/>
           </w:tcPr>
           <w:p>
             <w:pPr>
@@ -857,6 +885,7 @@
         <w:tc>
           <w:tcPr>
             <w:tcW w:w="7054" w:type="dxa"/>
+            <w:vAlign w:val="center"/>
           </w:tcPr>
           <w:p>
             <w:pPr>
@@ -877,61 +906,34 @@
       </w:tr>
       <w:tr>
         <w:trPr>
-          <w:trHeight w:val="413"/>
+          <w:trHeight w:val="227"/>
         </w:trPr>
         <w:tc>
           <w:tcPr>
             <w:tcW w:w="2830" w:type="dxa"/>
-          </w:tcPr>
-          <w:p>
-            <w:pPr>
-              <w:spacing w:after="0" w:line="240" w:lineRule="auto"/>
+            <w:vAlign w:val="center"/>
+          </w:tcPr>
+          <w:p>
+            <w:pPr>
+              <w:spacing w:after="0" w:line="240" w:lineRule="auto"/>
+              <w:ind w:left="604"/>
               <w:jc w:val="both"/>
               <w:rPr>
                 <w:rFonts w:ascii="Times New Roman" w:eastAsia="Times New Roman" w:hAnsi="Times New Roman" w:cs="Times New Roman"/>
               </w:rPr>
             </w:pPr>
-            <w:proofErr w:type="spellStart"/>
-            <w:r>
-              <w:rPr>
-                <w:rFonts w:ascii="Times New Roman" w:eastAsia="Times New Roman" w:hAnsi="Times New Roman" w:cs="Times New Roman"/>
-              </w:rPr>
-              <w:t>Nomor</w:t>
-            </w:r>
-            <w:proofErr w:type="spellEnd"/>
-            <w:r>
-              <w:rPr>
-                <w:rFonts w:ascii="Times New Roman" w:eastAsia="Times New Roman" w:hAnsi="Times New Roman" w:cs="Times New Roman"/>
-              </w:rPr>
-              <w:t xml:space="preserve"> </w:t>
-            </w:r>
-            <w:proofErr w:type="spellStart"/>
-            <w:r>
-              <w:rPr>
-                <w:rFonts w:ascii="Times New Roman" w:eastAsia="Times New Roman" w:hAnsi="Times New Roman" w:cs="Times New Roman"/>
-              </w:rPr>
-              <w:t>Pokok</w:t>
-            </w:r>
-            <w:proofErr w:type="spellEnd"/>
-            <w:r>
-              <w:rPr>
-                <w:rFonts w:ascii="Times New Roman" w:eastAsia="Times New Roman" w:hAnsi="Times New Roman" w:cs="Times New Roman"/>
-              </w:rPr>
-              <w:t xml:space="preserve"> </w:t>
-            </w:r>
-            <w:proofErr w:type="spellStart"/>
-            <w:r>
-              <w:rPr>
-                <w:rFonts w:ascii="Times New Roman" w:eastAsia="Times New Roman" w:hAnsi="Times New Roman" w:cs="Times New Roman"/>
-              </w:rPr>
-              <w:t>Mahasiswa</w:t>
-            </w:r>
-            <w:proofErr w:type="spellEnd"/>
+            <w:r>
+              <w:rPr>
+                <w:rFonts w:ascii="Times New Roman" w:eastAsia="Times New Roman" w:hAnsi="Times New Roman" w:cs="Times New Roman"/>
+              </w:rPr>
+              <w:t>NPM</w:t>
+            </w:r>
           </w:p>
         </w:tc>
         <w:tc>
           <w:tcPr>
             <w:tcW w:w="284" w:type="dxa"/>
+            <w:vAlign w:val="center"/>
           </w:tcPr>
           <w:p>
             <w:pPr>
@@ -952,6 +954,7 @@
         <w:tc>
           <w:tcPr>
             <w:tcW w:w="7054" w:type="dxa"/>
+            <w:vAlign w:val="center"/>
           </w:tcPr>
           <w:p>
             <w:pPr>
@@ -967,6 +970,57 @@
               </w:rPr>
               <w:t xml:space="preserve">2206813063</w:t>
             </w:r>
+          </w:p>
+        </w:tc>
+      </w:tr>
+      <w:tr>
+        <w:trPr>
+          <w:trHeight w:val="224"/>
+        </w:trPr>
+        <w:tc>
+          <w:tcPr>
+            <w:tcW w:w="2830" w:type="dxa"/>
+            <w:vAlign w:val="center"/>
+          </w:tcPr>
+          <w:p>
+            <w:pPr>
+              <w:spacing w:after="0" w:line="240" w:lineRule="auto"/>
+              <w:ind w:left="604"/>
+              <w:jc w:val="both"/>
+              <w:rPr>
+                <w:rFonts w:ascii="Times New Roman" w:eastAsia="Times New Roman" w:hAnsi="Times New Roman" w:cs="Times New Roman"/>
+              </w:rPr>
+            </w:pPr>
+          </w:p>
+        </w:tc>
+        <w:tc>
+          <w:tcPr>
+            <w:tcW w:w="284" w:type="dxa"/>
+            <w:vAlign w:val="center"/>
+          </w:tcPr>
+          <w:p>
+            <w:pPr>
+              <w:spacing w:after="0" w:line="240" w:lineRule="auto"/>
+              <w:jc w:val="both"/>
+              <w:rPr>
+                <w:rFonts w:ascii="Times New Roman" w:eastAsia="Times New Roman" w:hAnsi="Times New Roman" w:cs="Times New Roman"/>
+              </w:rPr>
+            </w:pPr>
+          </w:p>
+        </w:tc>
+        <w:tc>
+          <w:tcPr>
+            <w:tcW w:w="7054" w:type="dxa"/>
+            <w:vAlign w:val="center"/>
+          </w:tcPr>
+          <w:p>
+            <w:pPr>
+              <w:spacing w:after="0" w:line="240" w:lineRule="auto"/>
+              <w:jc w:val="both"/>
+              <w:rPr>
+                <w:rFonts w:ascii="Times New Roman" w:eastAsia="Times New Roman" w:hAnsi="Times New Roman" w:cs="Times New Roman"/>
+              </w:rPr>
+            </w:pPr>
           </w:p>
         </w:tc>
       </w:tr>
@@ -1086,7 +1140,7 @@
     </w:tbl>
     <w:p>
       <w:pPr>
-        <w:spacing w:after="0" w:line="240" w:lineRule="auto"/>
+        <w:spacing w:before="240" w:after="0" w:line="240" w:lineRule="auto"/>
         <w:ind w:left="360" w:hanging="360"/>
         <w:jc w:val="both"/>
         <w:rPr>
@@ -1888,7 +1942,7 @@
       </w:tr>
       <w:tr>
         <w:trPr>
-          <w:trHeight w:val="363"/>
+          <w:trHeight w:val="266"/>
         </w:trPr>
         <w:tc>
           <w:tcPr>
@@ -1900,11 +1954,15 @@
               <w:jc w:val="both"/>
               <w:rPr>
                 <w:rFonts w:ascii="Times New Roman" w:eastAsia="Times New Roman" w:hAnsi="Times New Roman" w:cs="Times New Roman"/>
-              </w:rPr>
-            </w:pPr>
-            <w:r>
-              <w:rPr>
-                <w:rFonts w:ascii="Times New Roman" w:eastAsia="Times New Roman" w:hAnsi="Times New Roman" w:cs="Times New Roman"/>
+                <w:b/>
+                <w:bCs/>
+              </w:rPr>
+            </w:pPr>
+            <w:r>
+              <w:rPr>
+                <w:rFonts w:ascii="Times New Roman" w:eastAsia="Times New Roman" w:hAnsi="Times New Roman" w:cs="Times New Roman"/>
+                <w:b/>
+                <w:bCs/>
               </w:rPr>
               <w:t xml:space="preserve">Dr. Dra. Dian Lestari, D.E.A.</w:t>
             </w:r>
@@ -1920,11 +1978,15 @@
               <w:jc w:val="both"/>
               <w:rPr>
                 <w:rFonts w:ascii="Times New Roman" w:eastAsia="Times New Roman" w:hAnsi="Times New Roman" w:cs="Times New Roman"/>
-              </w:rPr>
-            </w:pPr>
-            <w:r>
-              <w:rPr>
-                <w:rFonts w:ascii="Times New Roman" w:eastAsia="Times New Roman" w:hAnsi="Times New Roman" w:cs="Times New Roman"/>
+                <w:b/>
+                <w:bCs/>
+              </w:rPr>
+            </w:pPr>
+            <w:r>
+              <w:rPr>
+                <w:rFonts w:ascii="Times New Roman" w:eastAsia="Times New Roman" w:hAnsi="Times New Roman" w:cs="Times New Roman"/>
+                <w:b/>
+                <w:bCs/>
               </w:rPr>
               <w:t xml:space="preserve">Gianinna Ardaneswari, S.Si., M.Si.</w:t>
             </w:r>
@@ -1933,7 +1995,7 @@
       </w:tr>
       <w:tr>
         <w:trPr>
-          <w:trHeight w:val="426"/>
+          <w:trHeight w:val="284"/>
         </w:trPr>
         <w:tc>
           <w:tcPr>
@@ -1944,23 +2006,31 @@
               <w:spacing w:after="0" w:line="240" w:lineRule="auto"/>
               <w:rPr>
                 <w:rFonts w:ascii="Times New Roman" w:eastAsia="Times New Roman" w:hAnsi="Times New Roman" w:cs="Times New Roman"/>
-              </w:rPr>
-            </w:pPr>
-            <w:r>
-              <w:rPr>
-                <w:rFonts w:ascii="Times New Roman" w:eastAsia="Times New Roman" w:hAnsi="Times New Roman" w:cs="Times New Roman"/>
+                <w:b/>
+                <w:bCs/>
+              </w:rPr>
+            </w:pPr>
+            <w:r>
+              <w:rPr>
+                <w:rFonts w:ascii="Times New Roman" w:eastAsia="Times New Roman" w:hAnsi="Times New Roman" w:cs="Times New Roman"/>
+                <w:b/>
+                <w:bCs/>
               </w:rPr>
               <w:t xml:space="preserve">NIP</w:t>
             </w:r>
             <w:r>
               <w:rPr>
                 <w:rFonts w:ascii="Times New Roman" w:eastAsia="Times New Roman" w:hAnsi="Times New Roman" w:cs="Times New Roman"/>
+                <w:b/>
+                <w:bCs/>
               </w:rPr>
               <w:t xml:space="preserve"> </w:t>
             </w:r>
             <w:r>
               <w:rPr>
                 <w:rFonts w:ascii="Times New Roman" w:eastAsia="Times New Roman" w:hAnsi="Times New Roman" w:cs="Times New Roman"/>
+                <w:b/>
+                <w:bCs/>
               </w:rPr>
               <w:t xml:space="preserve">196212271987032001</w:t>
             </w:r>
@@ -1975,23 +2045,31 @@
               <w:spacing w:after="0" w:line="240" w:lineRule="auto"/>
               <w:rPr>
                 <w:rFonts w:ascii="Times New Roman" w:eastAsia="Times New Roman" w:hAnsi="Times New Roman" w:cs="Times New Roman"/>
-              </w:rPr>
-            </w:pPr>
-            <w:r>
-              <w:rPr>
-                <w:rFonts w:ascii="Times New Roman" w:eastAsia="Times New Roman" w:hAnsi="Times New Roman" w:cs="Times New Roman"/>
+                <w:b/>
+                <w:bCs/>
+              </w:rPr>
+            </w:pPr>
+            <w:r>
+              <w:rPr>
+                <w:rFonts w:ascii="Times New Roman" w:eastAsia="Times New Roman" w:hAnsi="Times New Roman" w:cs="Times New Roman"/>
+                <w:b/>
+                <w:bCs/>
               </w:rPr>
               <w:t xml:space="preserve">NIP</w:t>
             </w:r>
             <w:r>
               <w:rPr>
                 <w:rFonts w:ascii="Times New Roman" w:eastAsia="Times New Roman" w:hAnsi="Times New Roman" w:cs="Times New Roman"/>
+                <w:b/>
+                <w:bCs/>
               </w:rPr>
               <w:t xml:space="preserve"> </w:t>
             </w:r>
             <w:r>
               <w:rPr>
                 <w:rFonts w:ascii="Times New Roman" w:eastAsia="Times New Roman" w:hAnsi="Times New Roman" w:cs="Times New Roman"/>
+                <w:b/>
+                <w:bCs/>
               </w:rPr>
               <w:t xml:space="preserve">199105052024062001</w:t>
             </w:r>
@@ -4512,12 +4590,16 @@
               <w:spacing w:after="0" w:line="240" w:lineRule="auto"/>
               <w:rPr>
                 <w:rFonts w:ascii="Times New Roman" w:eastAsia="Times New Roman" w:hAnsi="Times New Roman" w:cs="Times New Roman"/>
-                <w:lang w:val="fi-FI"/>
-              </w:rPr>
-            </w:pPr>
-            <w:r>
-              <w:rPr>
-                <w:rFonts w:ascii="Times New Roman" w:eastAsia="Times New Roman" w:hAnsi="Times New Roman" w:cs="Times New Roman"/>
+                <w:b/>
+                <w:bCs/>
+                <w:lang w:val="fi-FI"/>
+              </w:rPr>
+            </w:pPr>
+            <w:r>
+              <w:rPr>
+                <w:rFonts w:ascii="Times New Roman" w:eastAsia="Times New Roman" w:hAnsi="Times New Roman" w:cs="Times New Roman"/>
+                <w:b/>
+                <w:bCs/>
                 <w:lang w:val="fi-FI"/>
               </w:rPr>
               <w:t xml:space="preserve">Dr. Dra. Dian Lestari, D.E.A.</w:t>
@@ -4535,12 +4617,16 @@
               <w:spacing w:after="0" w:line="240" w:lineRule="auto"/>
               <w:rPr>
                 <w:rFonts w:ascii="Times New Roman" w:eastAsia="Times New Roman" w:hAnsi="Times New Roman" w:cs="Times New Roman"/>
-                <w:lang w:val="fi-FI"/>
-              </w:rPr>
-            </w:pPr>
-            <w:r>
-              <w:rPr>
-                <w:rFonts w:ascii="Times New Roman" w:eastAsia="Times New Roman" w:hAnsi="Times New Roman" w:cs="Times New Roman"/>
+                <w:b/>
+                <w:bCs/>
+                <w:lang w:val="fi-FI"/>
+              </w:rPr>
+            </w:pPr>
+            <w:r>
+              <w:rPr>
+                <w:rFonts w:ascii="Times New Roman" w:eastAsia="Times New Roman" w:hAnsi="Times New Roman" w:cs="Times New Roman"/>
+                <w:b/>
+                <w:bCs/>
                 <w:lang w:val="fi-FI"/>
               </w:rPr>
               <w:t xml:space="preserve">NIP 196212271987032001</w:t>
@@ -6363,12 +6449,9 @@
 </file>
 
 <file path=customXml/item1.xml><?xml version="1.0" encoding="utf-8"?>
-<?mso-contentType ?>
-<FormTemplates xmlns="http://schemas.microsoft.com/sharepoint/v3/contenttype/forms">
-  <Display>DocumentLibraryForm</Display>
-  <Edit>DocumentLibraryForm</Edit>
-  <New>DocumentLibraryForm</New>
-</FormTemplates>
+<p:properties xmlns:p="http://schemas.microsoft.com/office/2006/metadata/properties" xmlns:xsi="http://www.w3.org/2001/XMLSchema-instance" xmlns:pc="http://schemas.microsoft.com/office/infopath/2007/PartnerControls">
+  <documentManagement/>
+</p:properties>
 </file>
 
 <file path=customXml/item2.xml><?xml version="1.0" encoding="utf-8"?>
@@ -6516,15 +6599,19 @@
 </file>
 
 <file path=customXml/item3.xml><?xml version="1.0" encoding="utf-8"?>
-<p:properties xmlns:p="http://schemas.microsoft.com/office/2006/metadata/properties" xmlns:xsi="http://www.w3.org/2001/XMLSchema-instance" xmlns:pc="http://schemas.microsoft.com/office/infopath/2007/PartnerControls">
-  <documentManagement/>
-</p:properties>
+<?mso-contentType ?>
+<FormTemplates xmlns="http://schemas.microsoft.com/sharepoint/v3/contenttype/forms">
+  <Display>DocumentLibraryForm</Display>
+  <Edit>DocumentLibraryForm</Edit>
+  <New>DocumentLibraryForm</New>
+</FormTemplates>
 </file>
 
 <file path=customXml/itemProps1.xml><?xml version="1.0" encoding="utf-8"?>
-<ds:datastoreItem xmlns:ds="http://schemas.openxmlformats.org/officeDocument/2006/customXml" ds:itemID="{FEED372E-D12F-4722-9365-059313B97C62}">
+<ds:datastoreItem xmlns:ds="http://schemas.openxmlformats.org/officeDocument/2006/customXml" ds:itemID="{96F192EB-E167-418F-BF50-53F5B9A309CA}">
   <ds:schemaRefs>
-    <ds:schemaRef ds:uri="http://schemas.microsoft.com/sharepoint/v3/contenttype/forms"/>
+    <ds:schemaRef ds:uri="http://schemas.microsoft.com/office/2006/metadata/properties"/>
+    <ds:schemaRef ds:uri="http://schemas.microsoft.com/office/infopath/2007/PartnerControls"/>
   </ds:schemaRefs>
 </ds:datastoreItem>
 </file>
@@ -6548,10 +6635,9 @@
 </file>
 
 <file path=customXml/itemProps3.xml><?xml version="1.0" encoding="utf-8"?>
-<ds:datastoreItem xmlns:ds="http://schemas.openxmlformats.org/officeDocument/2006/customXml" ds:itemID="{96F192EB-E167-418F-BF50-53F5B9A309CA}">
+<ds:datastoreItem xmlns:ds="http://schemas.openxmlformats.org/officeDocument/2006/customXml" ds:itemID="{FEED372E-D12F-4722-9365-059313B97C62}">
   <ds:schemaRefs>
-    <ds:schemaRef ds:uri="http://schemas.microsoft.com/office/2006/metadata/properties"/>
-    <ds:schemaRef ds:uri="http://schemas.microsoft.com/office/infopath/2007/PartnerControls"/>
+    <ds:schemaRef ds:uri="http://schemas.microsoft.com/sharepoint/v3/contenttype/forms"/>
   </ds:schemaRefs>
 </ds:datastoreItem>
 </file>
</xml_diff>